<commit_message>
Add/update resource data for TerjemahanBaruIndonesia
</commit_message>
<xml_diff>
--- a/ind/docx/23.content.docx
+++ b/ind/docx/23.content.docx
@@ -10097,7 +10097,7 @@
         <w:rPr>
           <w:lang w:val="id_ID" w:bidi="id_ID"/>
         </w:rPr>
-        <w:t xml:space="preserve"> Sungguh, Allah itu keselamatanku; aku percaya dengan tidak gementar, sebab TuhanAllah itu kekuatanku dan mazmurku, Ia telah menjadi keselamatanku.”</w:t>
+        <w:t xml:space="preserve"> Sungguh, Allah itu keselamatanku; aku percaya dengan tidak gementar, sebab Tuhan Allah itu kekuatanku dan mazmurku, Ia telah menjadi keselamatanku.”</w:t>
       </w:r>
       <w:r>
         <w:rPr>
@@ -19369,7 +19369,7 @@
         <w:rPr>
           <w:lang w:val="id_ID" w:bidi="id_ID"/>
         </w:rPr>
-        <w:t xml:space="preserve"> Percayalah kepada Tuhan selama-lamanya, sebab TuhanAllah adalah gunung batu yang kekal.</w:t>
+        <w:t xml:space="preserve"> Percayalah kepada Tuhan selama-lamanya, sebab Tuhan Allah adalah gunung batu yang kekal.</w:t>
       </w:r>
       <w:r>
         <w:rPr>

</xml_diff>